<commit_message>
update software architecture and readme
</commit_message>
<xml_diff>
--- a/documents/Software Architecture.docx
+++ b/documents/Software Architecture.docx
@@ -1431,6 +1431,35 @@
     </w:p>
     <w:p>
       <w:pPr>
+        <w:ind w:left="720"/>
+      </w:pPr>
+      <w:r>
+        <w:t>The calculator implements an architecture w</w:t>
+      </w:r>
+      <w:r>
+        <w:t xml:space="preserve">hich contains a user interface in the command line that allows the user to give input and receive output. The </w:t>
+      </w:r>
+      <w:r>
+        <w:t>tokenizer converts the user input into readable tokens which allows the core of the system, the parser</w:t>
+      </w:r>
+      <w:r>
+        <w:t>,</w:t>
+      </w:r>
+      <w:r>
+        <w:t xml:space="preserve"> to utilize an algorithm to convert the I</w:t>
+      </w:r>
+      <w:r>
+        <w:t>F</w:t>
+      </w:r>
+      <w:r>
+        <w:t xml:space="preserve">N to PN. The calculator </w:t>
+      </w:r>
+      <w:r>
+        <w:t xml:space="preserve">then takes the PN to calculate a final result. Error handling is built into these different modules. </w:t>
+      </w:r>
+    </w:p>
+    <w:p>
+      <w:pPr>
         <w:pStyle w:val="Heading1"/>
       </w:pPr>
       <w:bookmarkStart w:id="13" w:name="_Toc6187934"/>
@@ -1442,7 +1471,44 @@
         <w:t xml:space="preserve"> </w:t>
       </w:r>
     </w:p>
-    <w:p/>
+    <w:p>
+      <w:pPr>
+        <w:ind w:left="720"/>
+      </w:pPr>
+      <w:r>
+        <w:t xml:space="preserve">This calculator project is constrained to the use of the C++ language. </w:t>
+      </w:r>
+      <w:r>
+        <w:t xml:space="preserve">This allows the architecture to employ a modular </w:t>
+      </w:r>
+      <w:r>
+        <w:t>object-oriented</w:t>
+      </w:r>
+      <w:r>
+        <w:t xml:space="preserve"> design</w:t>
+      </w:r>
+      <w:r>
+        <w:t xml:space="preserve">, allowing ease of use readability, and reusability for the architects of the program. </w:t>
+      </w:r>
+      <w:r>
+        <w:t>Additionally, t</w:t>
+      </w:r>
+      <w:r>
+        <w:t>he goal of the software is to have a working calculator</w:t>
+      </w:r>
+      <w:r>
+        <w:t xml:space="preserve"> in the command line which allows the team to focus on the technical </w:t>
+      </w:r>
+      <w:r>
+        <w:t xml:space="preserve">aspects of the project </w:t>
+      </w:r>
+      <w:r>
+        <w:t>than artistic desig</w:t>
+      </w:r>
+      <w:r>
+        <w:t xml:space="preserve">n. </w:t>
+      </w:r>
+    </w:p>
     <w:p>
       <w:pPr>
         <w:pStyle w:val="Heading1"/>
@@ -1537,6 +1603,7 @@
         </w:numPr>
       </w:pPr>
       <w:r>
+        <w:lastRenderedPageBreak/>
         <w:t>Tokenizer</w:t>
       </w:r>
     </w:p>
@@ -1613,7 +1680,6 @@
         </w:numPr>
       </w:pPr>
       <w:r>
-        <w:lastRenderedPageBreak/>
         <w:t>Decimals will not signal a new token must be made. Instead, the tokenizer will know that it is a floating point</w:t>
       </w:r>
     </w:p>
@@ -1936,6 +2002,7 @@
         <w:pStyle w:val="BodyText"/>
       </w:pPr>
       <w:r>
+        <w:lastRenderedPageBreak/>
         <w:t xml:space="preserve">In regards to extensibility each class is built </w:t>
       </w:r>
       <w:r>
@@ -2121,21 +2188,11 @@
           <w:r>
             <w:sym w:font="Symbol" w:char="F0D3"/>
           </w:r>
-          <w:r>
-            <w:fldChar w:fldCharType="begin"/>
-          </w:r>
-          <w:r>
-            <w:instrText xml:space="preserve"> DOCPROPERTY "Company"  \* MERGEFORMAT </w:instrText>
-          </w:r>
-          <w:r>
-            <w:fldChar w:fldCharType="separate"/>
-          </w:r>
-          <w:r>
-            <w:t>&lt;Company Name&gt;</w:t>
-          </w:r>
-          <w:r>
-            <w:fldChar w:fldCharType="end"/>
-          </w:r>
+          <w:fldSimple w:instr=" DOCPROPERTY &quot;Company&quot;  \* MERGEFORMAT ">
+            <w:r>
+              <w:t>&lt;Company Name&gt;</w:t>
+            </w:r>
+          </w:fldSimple>
           <w:r>
             <w:t xml:space="preserve">, </w:t>
           </w:r>
@@ -2390,21 +2447,11 @@
           <w:tcW w:w="6379" w:type="dxa"/>
         </w:tcPr>
         <w:p>
-          <w:r>
-            <w:fldChar w:fldCharType="begin"/>
-          </w:r>
-          <w:r>
-            <w:instrText xml:space="preserve"> TITLE  \* MERGEFORMAT </w:instrText>
-          </w:r>
-          <w:r>
-            <w:fldChar w:fldCharType="separate"/>
-          </w:r>
-          <w:r>
-            <w:t>Software Architecture Document</w:t>
-          </w:r>
-          <w:r>
-            <w:fldChar w:fldCharType="end"/>
-          </w:r>
+          <w:fldSimple w:instr=" TITLE  \* MERGEFORMAT ">
+            <w:r>
+              <w:t>Software Architecture Document</w:t>
+            </w:r>
+          </w:fldSimple>
         </w:p>
       </w:tc>
       <w:tc>

</xml_diff>